<commit_message>
V1.4 Correction ortographique + modification fonction Est_Mort() + verrouillage menu triche
</commit_message>
<xml_diff>
--- a/docs/note projet red.docx
+++ b/docs/note projet red.docx
@@ -5,16 +5,6 @@
     <w:p>
       <w:pPr>
         <w:shd w:val="clear" w:color="auto" w:fill="FFFFFF"/>
-        <w:tabs>
-          <w:tab w:val="num" w:pos="720"/>
-        </w:tabs>
-        <w:spacing w:before="100" w:beforeAutospacing="1" w:after="100" w:afterAutospacing="1" w:line="240" w:lineRule="auto"/>
-        <w:ind w:left="720" w:hanging="360"/>
-      </w:pPr>
-    </w:p>
-    <w:p>
-      <w:pPr>
-        <w:shd w:val="clear" w:color="auto" w:fill="FFFFFF"/>
         <w:spacing w:before="100" w:beforeAutospacing="1" w:after="100" w:afterAutospacing="1" w:line="240" w:lineRule="auto"/>
         <w:rPr>
           <w:rFonts w:ascii="Segoe UI" w:eastAsia="Times New Roman" w:hAnsi="Segoe UI" w:cs="Segoe UI"/>
@@ -278,6 +268,33 @@
         <w:spacing w:before="100" w:beforeAutospacing="1" w:after="100" w:afterAutospacing="1" w:line="240" w:lineRule="auto"/>
         <w:rPr>
           <w:rFonts w:ascii="Segoe UI" w:eastAsia="Times New Roman" w:hAnsi="Segoe UI" w:cs="Segoe UI"/>
+          <w:color w:val="4472C4" w:themeColor="accent1"/>
+          <w:sz w:val="23"/>
+          <w:szCs w:val="23"/>
+          <w:lang w:eastAsia="fr-FR"/>
+        </w:rPr>
+      </w:pPr>
+      <w:r>
+        <w:rPr>
+          <w:rFonts w:ascii="Segoe UI" w:eastAsia="Times New Roman" w:hAnsi="Segoe UI" w:cs="Segoe UI"/>
+          <w:color w:val="4472C4" w:themeColor="accent1"/>
+          <w:sz w:val="23"/>
+          <w:szCs w:val="23"/>
+          <w:lang w:eastAsia="fr-FR"/>
+        </w:rPr>
+        <w:t>Mécanique de jeu (comment on joue le déroulé) (1m)</w:t>
+      </w:r>
+    </w:p>
+    <w:p>
+      <w:pPr>
+        <w:numPr>
+          <w:ilvl w:val="1"/>
+          <w:numId w:val="1"/>
+        </w:numPr>
+        <w:shd w:val="clear" w:color="auto" w:fill="FFFFFF"/>
+        <w:spacing w:before="100" w:beforeAutospacing="1" w:after="100" w:afterAutospacing="1" w:line="240" w:lineRule="auto"/>
+        <w:rPr>
+          <w:rFonts w:ascii="Segoe UI" w:eastAsia="Times New Roman" w:hAnsi="Segoe UI" w:cs="Segoe UI"/>
           <w:color w:val="FF0000"/>
           <w:sz w:val="23"/>
           <w:szCs w:val="23"/>
@@ -292,7 +309,44 @@
           <w:szCs w:val="23"/>
           <w:lang w:eastAsia="fr-FR"/>
         </w:rPr>
-        <w:t>Mécanique de jeu (comment on joue le déroulé) (1m)</w:t>
+        <w:t>Suivi des quêtes (ce qu’on a mis dans le jeu qui était demandé / nos liberté) (1m)</w:t>
+      </w:r>
+    </w:p>
+    <w:p>
+      <w:pPr>
+        <w:numPr>
+          <w:ilvl w:val="0"/>
+          <w:numId w:val="1"/>
+        </w:numPr>
+        <w:shd w:val="clear" w:color="auto" w:fill="FFFFFF"/>
+        <w:spacing w:before="100" w:beforeAutospacing="1" w:after="100" w:afterAutospacing="1" w:line="240" w:lineRule="auto"/>
+        <w:rPr>
+          <w:rFonts w:ascii="Segoe UI" w:eastAsia="Times New Roman" w:hAnsi="Segoe UI" w:cs="Segoe UI"/>
+          <w:color w:val="373A3C"/>
+          <w:sz w:val="23"/>
+          <w:szCs w:val="23"/>
+          <w:lang w:eastAsia="fr-FR"/>
+        </w:rPr>
+      </w:pPr>
+      <w:r>
+        <w:rPr>
+          <w:rFonts w:ascii="Segoe UI" w:eastAsia="Times New Roman" w:hAnsi="Segoe UI" w:cs="Segoe UI"/>
+          <w:color w:val="373A3C"/>
+          <w:sz w:val="23"/>
+          <w:szCs w:val="23"/>
+          <w:lang w:eastAsia="fr-FR"/>
+        </w:rPr>
+        <w:t>Présentation de votre organisation de travail (gestion de projet)</w:t>
+      </w:r>
+      <w:r>
+        <w:rPr>
+          <w:rFonts w:ascii="Segoe UI" w:eastAsia="Times New Roman" w:hAnsi="Segoe UI" w:cs="Segoe UI"/>
+          <w:color w:val="373A3C"/>
+          <w:sz w:val="23"/>
+          <w:szCs w:val="23"/>
+          <w:lang w:eastAsia="fr-FR"/>
+        </w:rPr>
+        <w:t xml:space="preserve"> (2m)</w:t>
       </w:r>
     </w:p>
     <w:p>
@@ -305,6 +359,189 @@
         <w:spacing w:before="100" w:beforeAutospacing="1" w:after="100" w:afterAutospacing="1" w:line="240" w:lineRule="auto"/>
         <w:rPr>
           <w:rFonts w:ascii="Segoe UI" w:eastAsia="Times New Roman" w:hAnsi="Segoe UI" w:cs="Segoe UI"/>
+          <w:color w:val="4472C4" w:themeColor="accent1"/>
+          <w:sz w:val="23"/>
+          <w:szCs w:val="23"/>
+          <w:lang w:eastAsia="fr-FR"/>
+        </w:rPr>
+      </w:pPr>
+      <w:r>
+        <w:rPr>
+          <w:rFonts w:ascii="Segoe UI" w:eastAsia="Times New Roman" w:hAnsi="Segoe UI" w:cs="Segoe UI"/>
+          <w:color w:val="4472C4" w:themeColor="accent1"/>
+          <w:sz w:val="23"/>
+          <w:szCs w:val="23"/>
+          <w:lang w:eastAsia="fr-FR"/>
+        </w:rPr>
+        <w:t>Les outils pour s’organiser (1m)</w:t>
+      </w:r>
+    </w:p>
+    <w:p>
+      <w:pPr>
+        <w:numPr>
+          <w:ilvl w:val="1"/>
+          <w:numId w:val="1"/>
+        </w:numPr>
+        <w:shd w:val="clear" w:color="auto" w:fill="FFFFFF"/>
+        <w:spacing w:before="100" w:beforeAutospacing="1" w:after="100" w:afterAutospacing="1" w:line="240" w:lineRule="auto"/>
+        <w:rPr>
+          <w:rFonts w:ascii="Segoe UI" w:eastAsia="Times New Roman" w:hAnsi="Segoe UI" w:cs="Segoe UI"/>
+          <w:color w:val="4472C4" w:themeColor="accent1"/>
+          <w:sz w:val="23"/>
+          <w:szCs w:val="23"/>
+          <w:lang w:eastAsia="fr-FR"/>
+        </w:rPr>
+      </w:pPr>
+      <w:r>
+        <w:rPr>
+          <w:rFonts w:ascii="Segoe UI" w:eastAsia="Times New Roman" w:hAnsi="Segoe UI" w:cs="Segoe UI"/>
+          <w:color w:val="4472C4" w:themeColor="accent1"/>
+          <w:sz w:val="23"/>
+          <w:szCs w:val="23"/>
+          <w:lang w:eastAsia="fr-FR"/>
+        </w:rPr>
+        <w:t>Répartition des taches (application des méthode agile)</w:t>
+      </w:r>
+      <w:r>
+        <w:rPr>
+          <w:rFonts w:ascii="Segoe UI" w:eastAsia="Times New Roman" w:hAnsi="Segoe UI" w:cs="Segoe UI"/>
+          <w:color w:val="4472C4" w:themeColor="accent1"/>
+          <w:sz w:val="23"/>
+          <w:szCs w:val="23"/>
+          <w:lang w:eastAsia="fr-FR"/>
+        </w:rPr>
+        <w:t xml:space="preserve"> (1m)</w:t>
+      </w:r>
+    </w:p>
+    <w:p>
+      <w:pPr>
+        <w:numPr>
+          <w:ilvl w:val="0"/>
+          <w:numId w:val="1"/>
+        </w:numPr>
+        <w:shd w:val="clear" w:color="auto" w:fill="FFFFFF"/>
+        <w:spacing w:before="100" w:beforeAutospacing="1" w:after="100" w:afterAutospacing="1" w:line="240" w:lineRule="auto"/>
+        <w:rPr>
+          <w:rFonts w:ascii="Segoe UI" w:eastAsia="Times New Roman" w:hAnsi="Segoe UI" w:cs="Segoe UI"/>
+          <w:color w:val="373A3C"/>
+          <w:sz w:val="23"/>
+          <w:szCs w:val="23"/>
+          <w:lang w:eastAsia="fr-FR"/>
+        </w:rPr>
+      </w:pPr>
+      <w:r>
+        <w:rPr>
+          <w:rFonts w:ascii="Segoe UI" w:eastAsia="Times New Roman" w:hAnsi="Segoe UI" w:cs="Segoe UI"/>
+          <w:color w:val="373A3C"/>
+          <w:sz w:val="23"/>
+          <w:szCs w:val="23"/>
+          <w:lang w:eastAsia="fr-FR"/>
+        </w:rPr>
+        <w:t>Démonstration</w:t>
+      </w:r>
+      <w:r>
+        <w:rPr>
+          <w:rFonts w:ascii="Segoe UI" w:eastAsia="Times New Roman" w:hAnsi="Segoe UI" w:cs="Segoe UI"/>
+          <w:color w:val="373A3C"/>
+          <w:sz w:val="23"/>
+          <w:szCs w:val="23"/>
+          <w:lang w:eastAsia="fr-FR"/>
+        </w:rPr>
+        <w:t xml:space="preserve"> (6m</w:t>
+      </w:r>
+      <w:r>
+        <w:rPr>
+          <w:rFonts w:ascii="Segoe UI" w:eastAsia="Times New Roman" w:hAnsi="Segoe UI" w:cs="Segoe UI"/>
+          <w:color w:val="373A3C"/>
+          <w:sz w:val="23"/>
+          <w:szCs w:val="23"/>
+          <w:lang w:eastAsia="fr-FR"/>
+        </w:rPr>
+        <w:t xml:space="preserve"> – temps variable</w:t>
+      </w:r>
+      <w:r>
+        <w:rPr>
+          <w:rFonts w:ascii="Segoe UI" w:eastAsia="Times New Roman" w:hAnsi="Segoe UI" w:cs="Segoe UI"/>
+          <w:color w:val="373A3C"/>
+          <w:sz w:val="23"/>
+          <w:szCs w:val="23"/>
+          <w:lang w:eastAsia="fr-FR"/>
+        </w:rPr>
+        <w:t>)</w:t>
+      </w:r>
+    </w:p>
+    <w:p>
+      <w:pPr>
+        <w:numPr>
+          <w:ilvl w:val="1"/>
+          <w:numId w:val="1"/>
+        </w:numPr>
+        <w:shd w:val="clear" w:color="auto" w:fill="FFFFFF"/>
+        <w:spacing w:before="100" w:beforeAutospacing="1" w:after="100" w:afterAutospacing="1" w:line="240" w:lineRule="auto"/>
+        <w:rPr>
+          <w:rFonts w:ascii="Segoe UI" w:eastAsia="Times New Roman" w:hAnsi="Segoe UI" w:cs="Segoe UI"/>
+          <w:sz w:val="23"/>
+          <w:szCs w:val="23"/>
+          <w:lang w:eastAsia="fr-FR"/>
+        </w:rPr>
+      </w:pPr>
+      <w:r>
+        <w:rPr>
+          <w:rFonts w:ascii="Segoe UI" w:eastAsia="Times New Roman" w:hAnsi="Segoe UI" w:cs="Segoe UI"/>
+          <w:sz w:val="23"/>
+          <w:szCs w:val="23"/>
+          <w:lang w:eastAsia="fr-FR"/>
+        </w:rPr>
+        <w:t>On joue sur le temps qu’on a</w:t>
+      </w:r>
+    </w:p>
+    <w:p>
+      <w:pPr>
+        <w:numPr>
+          <w:ilvl w:val="0"/>
+          <w:numId w:val="1"/>
+        </w:numPr>
+        <w:shd w:val="clear" w:color="auto" w:fill="FFFFFF"/>
+        <w:spacing w:before="100" w:beforeAutospacing="1" w:after="100" w:afterAutospacing="1" w:line="240" w:lineRule="auto"/>
+        <w:rPr>
+          <w:rFonts w:ascii="Segoe UI" w:eastAsia="Times New Roman" w:hAnsi="Segoe UI" w:cs="Segoe UI"/>
+          <w:color w:val="373A3C"/>
+          <w:sz w:val="23"/>
+          <w:szCs w:val="23"/>
+          <w:lang w:eastAsia="fr-FR"/>
+        </w:rPr>
+      </w:pPr>
+      <w:r>
+        <w:rPr>
+          <w:rFonts w:ascii="Segoe UI" w:eastAsia="Times New Roman" w:hAnsi="Segoe UI" w:cs="Segoe UI"/>
+          <w:color w:val="373A3C"/>
+          <w:sz w:val="23"/>
+          <w:szCs w:val="23"/>
+          <w:lang w:eastAsia="fr-FR"/>
+        </w:rPr>
+        <w:t>Bilan et conclusion (Apports personnels, Difficultés, Perspectives, etc.…)</w:t>
+      </w:r>
+      <w:r>
+        <w:rPr>
+          <w:rFonts w:ascii="Segoe UI" w:eastAsia="Times New Roman" w:hAnsi="Segoe UI" w:cs="Segoe UI"/>
+          <w:color w:val="373A3C"/>
+          <w:sz w:val="23"/>
+          <w:szCs w:val="23"/>
+          <w:lang w:eastAsia="fr-FR"/>
+        </w:rPr>
+        <w:t xml:space="preserve"> (3m)</w:t>
+      </w:r>
+    </w:p>
+    <w:p>
+      <w:pPr>
+        <w:numPr>
+          <w:ilvl w:val="1"/>
+          <w:numId w:val="1"/>
+        </w:numPr>
+        <w:shd w:val="clear" w:color="auto" w:fill="FFFFFF"/>
+        <w:spacing w:before="100" w:beforeAutospacing="1" w:after="100" w:afterAutospacing="1" w:line="240" w:lineRule="auto"/>
+        <w:rPr>
+          <w:rFonts w:ascii="Segoe UI" w:eastAsia="Times New Roman" w:hAnsi="Segoe UI" w:cs="Segoe UI"/>
           <w:color w:val="FF0000"/>
           <w:sz w:val="23"/>
           <w:szCs w:val="23"/>
@@ -319,44 +556,142 @@
           <w:szCs w:val="23"/>
           <w:lang w:eastAsia="fr-FR"/>
         </w:rPr>
-        <w:t>Suivi des quêtes (ce qu’on a mis dans le jeu qui était demandé / nos liberté) (1m)</w:t>
-      </w:r>
-    </w:p>
-    <w:p>
-      <w:pPr>
-        <w:numPr>
-          <w:ilvl w:val="0"/>
-          <w:numId w:val="1"/>
-        </w:numPr>
-        <w:shd w:val="clear" w:color="auto" w:fill="FFFFFF"/>
-        <w:spacing w:before="100" w:beforeAutospacing="1" w:after="100" w:afterAutospacing="1" w:line="240" w:lineRule="auto"/>
-        <w:rPr>
-          <w:rFonts w:ascii="Segoe UI" w:eastAsia="Times New Roman" w:hAnsi="Segoe UI" w:cs="Segoe UI"/>
-          <w:color w:val="373A3C"/>
-          <w:sz w:val="23"/>
-          <w:szCs w:val="23"/>
-          <w:lang w:eastAsia="fr-FR"/>
-        </w:rPr>
-      </w:pPr>
-      <w:r>
-        <w:rPr>
-          <w:rFonts w:ascii="Segoe UI" w:eastAsia="Times New Roman" w:hAnsi="Segoe UI" w:cs="Segoe UI"/>
-          <w:color w:val="373A3C"/>
-          <w:sz w:val="23"/>
-          <w:szCs w:val="23"/>
-          <w:lang w:eastAsia="fr-FR"/>
-        </w:rPr>
-        <w:t>Présentation de votre organisation de travail (gestion de projet)</w:t>
-      </w:r>
-      <w:r>
-        <w:rPr>
-          <w:rFonts w:ascii="Segoe UI" w:eastAsia="Times New Roman" w:hAnsi="Segoe UI" w:cs="Segoe UI"/>
-          <w:color w:val="373A3C"/>
-          <w:sz w:val="23"/>
-          <w:szCs w:val="23"/>
-          <w:lang w:eastAsia="fr-FR"/>
-        </w:rPr>
-        <w:t xml:space="preserve"> (2m)</w:t>
+        <w:t xml:space="preserve">Liste des choses apprises </w:t>
+      </w:r>
+    </w:p>
+    <w:p>
+      <w:pPr>
+        <w:numPr>
+          <w:ilvl w:val="2"/>
+          <w:numId w:val="1"/>
+        </w:numPr>
+        <w:shd w:val="clear" w:color="auto" w:fill="FFFFFF"/>
+        <w:spacing w:before="100" w:beforeAutospacing="1" w:after="100" w:afterAutospacing="1" w:line="240" w:lineRule="auto"/>
+        <w:rPr>
+          <w:rFonts w:ascii="Segoe UI" w:eastAsia="Times New Roman" w:hAnsi="Segoe UI" w:cs="Segoe UI"/>
+          <w:color w:val="FF0000"/>
+          <w:sz w:val="23"/>
+          <w:szCs w:val="23"/>
+          <w:lang w:eastAsia="fr-FR"/>
+        </w:rPr>
+      </w:pPr>
+      <w:r>
+        <w:rPr>
+          <w:rFonts w:ascii="Segoe UI" w:eastAsia="Times New Roman" w:hAnsi="Segoe UI" w:cs="Segoe UI"/>
+          <w:color w:val="FF0000"/>
+          <w:sz w:val="23"/>
+          <w:szCs w:val="23"/>
+          <w:lang w:eastAsia="fr-FR"/>
+        </w:rPr>
+        <w:t>Le langage go (on a fait Ytrack mais premier projet)</w:t>
+      </w:r>
+    </w:p>
+    <w:p>
+      <w:pPr>
+        <w:numPr>
+          <w:ilvl w:val="2"/>
+          <w:numId w:val="1"/>
+        </w:numPr>
+        <w:shd w:val="clear" w:color="auto" w:fill="FFFFFF"/>
+        <w:spacing w:before="100" w:beforeAutospacing="1" w:after="100" w:afterAutospacing="1" w:line="240" w:lineRule="auto"/>
+        <w:rPr>
+          <w:rFonts w:ascii="Segoe UI" w:eastAsia="Times New Roman" w:hAnsi="Segoe UI" w:cs="Segoe UI"/>
+          <w:color w:val="FF0000"/>
+          <w:sz w:val="23"/>
+          <w:szCs w:val="23"/>
+          <w:lang w:eastAsia="fr-FR"/>
+        </w:rPr>
+      </w:pPr>
+      <w:r>
+        <w:rPr>
+          <w:rFonts w:ascii="Segoe UI" w:eastAsia="Times New Roman" w:hAnsi="Segoe UI" w:cs="Segoe UI"/>
+          <w:color w:val="FF0000"/>
+          <w:sz w:val="23"/>
+          <w:szCs w:val="23"/>
+          <w:lang w:eastAsia="fr-FR"/>
+        </w:rPr>
+        <w:t>Prise en main de Git</w:t>
+      </w:r>
+    </w:p>
+    <w:p>
+      <w:pPr>
+        <w:numPr>
+          <w:ilvl w:val="2"/>
+          <w:numId w:val="1"/>
+        </w:numPr>
+        <w:shd w:val="clear" w:color="auto" w:fill="FFFFFF"/>
+        <w:spacing w:before="100" w:beforeAutospacing="1" w:after="100" w:afterAutospacing="1" w:line="240" w:lineRule="auto"/>
+        <w:rPr>
+          <w:rFonts w:ascii="Segoe UI" w:eastAsia="Times New Roman" w:hAnsi="Segoe UI" w:cs="Segoe UI"/>
+          <w:color w:val="FF0000"/>
+          <w:sz w:val="23"/>
+          <w:szCs w:val="23"/>
+          <w:lang w:eastAsia="fr-FR"/>
+        </w:rPr>
+      </w:pPr>
+      <w:r>
+        <w:rPr>
+          <w:rFonts w:ascii="Segoe UI" w:eastAsia="Times New Roman" w:hAnsi="Segoe UI" w:cs="Segoe UI"/>
+          <w:color w:val="FF0000"/>
+          <w:sz w:val="23"/>
+          <w:szCs w:val="23"/>
+          <w:lang w:eastAsia="fr-FR"/>
+        </w:rPr>
+        <w:t>Enumération</w:t>
+      </w:r>
+    </w:p>
+    <w:p>
+      <w:pPr>
+        <w:numPr>
+          <w:ilvl w:val="2"/>
+          <w:numId w:val="1"/>
+        </w:numPr>
+        <w:shd w:val="clear" w:color="auto" w:fill="FFFFFF"/>
+        <w:spacing w:before="100" w:beforeAutospacing="1" w:after="100" w:afterAutospacing="1" w:line="240" w:lineRule="auto"/>
+        <w:rPr>
+          <w:rFonts w:ascii="Segoe UI" w:eastAsia="Times New Roman" w:hAnsi="Segoe UI" w:cs="Segoe UI"/>
+          <w:color w:val="FF0000"/>
+          <w:sz w:val="23"/>
+          <w:szCs w:val="23"/>
+          <w:lang w:eastAsia="fr-FR"/>
+        </w:rPr>
+      </w:pPr>
+      <w:r>
+        <w:rPr>
+          <w:rFonts w:ascii="Segoe UI" w:eastAsia="Times New Roman" w:hAnsi="Segoe UI" w:cs="Segoe UI"/>
+          <w:color w:val="FF0000"/>
+          <w:sz w:val="23"/>
+          <w:szCs w:val="23"/>
+          <w:lang w:eastAsia="fr-FR"/>
+        </w:rPr>
+        <w:t>Coworking (première application méthode agile)</w:t>
+      </w:r>
+    </w:p>
+    <w:p>
+      <w:pPr>
+        <w:numPr>
+          <w:ilvl w:val="2"/>
+          <w:numId w:val="1"/>
+        </w:numPr>
+        <w:shd w:val="clear" w:color="auto" w:fill="FFFFFF"/>
+        <w:spacing w:before="100" w:beforeAutospacing="1" w:after="100" w:afterAutospacing="1" w:line="240" w:lineRule="auto"/>
+        <w:rPr>
+          <w:rFonts w:ascii="Segoe UI" w:eastAsia="Times New Roman" w:hAnsi="Segoe UI" w:cs="Segoe UI"/>
+          <w:color w:val="FF0000"/>
+          <w:sz w:val="23"/>
+          <w:szCs w:val="23"/>
+          <w:lang w:eastAsia="fr-FR"/>
+        </w:rPr>
+      </w:pPr>
+      <w:r>
+        <w:rPr>
+          <w:rFonts w:ascii="Segoe UI" w:eastAsia="Times New Roman" w:hAnsi="Segoe UI" w:cs="Segoe UI"/>
+          <w:color w:val="FF0000"/>
+          <w:sz w:val="23"/>
+          <w:szCs w:val="23"/>
+          <w:lang w:eastAsia="fr-FR"/>
+        </w:rPr>
+        <w:t xml:space="preserve">Structure de donnée arbre </w:t>
       </w:r>
     </w:p>
     <w:p>
@@ -383,210 +718,7 @@
           <w:szCs w:val="23"/>
           <w:lang w:eastAsia="fr-FR"/>
         </w:rPr>
-        <w:t>Les outils pour s’organiser (1m)</w:t>
-      </w:r>
-    </w:p>
-    <w:p>
-      <w:pPr>
-        <w:numPr>
-          <w:ilvl w:val="1"/>
-          <w:numId w:val="1"/>
-        </w:numPr>
-        <w:shd w:val="clear" w:color="auto" w:fill="FFFFFF"/>
-        <w:spacing w:before="100" w:beforeAutospacing="1" w:after="100" w:afterAutospacing="1" w:line="240" w:lineRule="auto"/>
-        <w:rPr>
-          <w:rFonts w:ascii="Segoe UI" w:eastAsia="Times New Roman" w:hAnsi="Segoe UI" w:cs="Segoe UI"/>
-          <w:color w:val="4472C4" w:themeColor="accent1"/>
-          <w:sz w:val="23"/>
-          <w:szCs w:val="23"/>
-          <w:lang w:eastAsia="fr-FR"/>
-        </w:rPr>
-      </w:pPr>
-      <w:r>
-        <w:rPr>
-          <w:rFonts w:ascii="Segoe UI" w:eastAsia="Times New Roman" w:hAnsi="Segoe UI" w:cs="Segoe UI"/>
-          <w:color w:val="4472C4" w:themeColor="accent1"/>
-          <w:sz w:val="23"/>
-          <w:szCs w:val="23"/>
-          <w:lang w:eastAsia="fr-FR"/>
-        </w:rPr>
-        <w:t>Répartition des taches (application des méthode agile)</w:t>
-      </w:r>
-      <w:r>
-        <w:rPr>
-          <w:rFonts w:ascii="Segoe UI" w:eastAsia="Times New Roman" w:hAnsi="Segoe UI" w:cs="Segoe UI"/>
-          <w:color w:val="4472C4" w:themeColor="accent1"/>
-          <w:sz w:val="23"/>
-          <w:szCs w:val="23"/>
-          <w:lang w:eastAsia="fr-FR"/>
-        </w:rPr>
-        <w:t xml:space="preserve"> (1m)</w:t>
-      </w:r>
-    </w:p>
-    <w:p>
-      <w:pPr>
-        <w:numPr>
-          <w:ilvl w:val="0"/>
-          <w:numId w:val="1"/>
-        </w:numPr>
-        <w:shd w:val="clear" w:color="auto" w:fill="FFFFFF"/>
-        <w:spacing w:before="100" w:beforeAutospacing="1" w:after="100" w:afterAutospacing="1" w:line="240" w:lineRule="auto"/>
-        <w:rPr>
-          <w:rFonts w:ascii="Segoe UI" w:eastAsia="Times New Roman" w:hAnsi="Segoe UI" w:cs="Segoe UI"/>
-          <w:color w:val="373A3C"/>
-          <w:sz w:val="23"/>
-          <w:szCs w:val="23"/>
-          <w:lang w:eastAsia="fr-FR"/>
-        </w:rPr>
-      </w:pPr>
-      <w:r>
-        <w:rPr>
-          <w:rFonts w:ascii="Segoe UI" w:eastAsia="Times New Roman" w:hAnsi="Segoe UI" w:cs="Segoe UI"/>
-          <w:color w:val="373A3C"/>
-          <w:sz w:val="23"/>
-          <w:szCs w:val="23"/>
-          <w:lang w:eastAsia="fr-FR"/>
-        </w:rPr>
-        <w:t>Démonstration</w:t>
-      </w:r>
-      <w:r>
-        <w:rPr>
-          <w:rFonts w:ascii="Segoe UI" w:eastAsia="Times New Roman" w:hAnsi="Segoe UI" w:cs="Segoe UI"/>
-          <w:color w:val="373A3C"/>
-          <w:sz w:val="23"/>
-          <w:szCs w:val="23"/>
-          <w:lang w:eastAsia="fr-FR"/>
-        </w:rPr>
-        <w:t xml:space="preserve"> (6m</w:t>
-      </w:r>
-      <w:r>
-        <w:rPr>
-          <w:rFonts w:ascii="Segoe UI" w:eastAsia="Times New Roman" w:hAnsi="Segoe UI" w:cs="Segoe UI"/>
-          <w:color w:val="373A3C"/>
-          <w:sz w:val="23"/>
-          <w:szCs w:val="23"/>
-          <w:lang w:eastAsia="fr-FR"/>
-        </w:rPr>
-        <w:t xml:space="preserve"> – temps variable</w:t>
-      </w:r>
-      <w:r>
-        <w:rPr>
-          <w:rFonts w:ascii="Segoe UI" w:eastAsia="Times New Roman" w:hAnsi="Segoe UI" w:cs="Segoe UI"/>
-          <w:color w:val="373A3C"/>
-          <w:sz w:val="23"/>
-          <w:szCs w:val="23"/>
-          <w:lang w:eastAsia="fr-FR"/>
-        </w:rPr>
-        <w:t>)</w:t>
-      </w:r>
-    </w:p>
-    <w:p>
-      <w:pPr>
-        <w:numPr>
-          <w:ilvl w:val="1"/>
-          <w:numId w:val="1"/>
-        </w:numPr>
-        <w:shd w:val="clear" w:color="auto" w:fill="FFFFFF"/>
-        <w:spacing w:before="100" w:beforeAutospacing="1" w:after="100" w:afterAutospacing="1" w:line="240" w:lineRule="auto"/>
-        <w:rPr>
-          <w:rFonts w:ascii="Segoe UI" w:eastAsia="Times New Roman" w:hAnsi="Segoe UI" w:cs="Segoe UI"/>
-          <w:sz w:val="23"/>
-          <w:szCs w:val="23"/>
-          <w:lang w:eastAsia="fr-FR"/>
-        </w:rPr>
-      </w:pPr>
-      <w:r>
-        <w:rPr>
-          <w:rFonts w:ascii="Segoe UI" w:eastAsia="Times New Roman" w:hAnsi="Segoe UI" w:cs="Segoe UI"/>
-          <w:sz w:val="23"/>
-          <w:szCs w:val="23"/>
-          <w:lang w:eastAsia="fr-FR"/>
-        </w:rPr>
-        <w:t>On joue sur le temps qu’on a</w:t>
-      </w:r>
-    </w:p>
-    <w:p>
-      <w:pPr>
-        <w:numPr>
-          <w:ilvl w:val="0"/>
-          <w:numId w:val="1"/>
-        </w:numPr>
-        <w:shd w:val="clear" w:color="auto" w:fill="FFFFFF"/>
-        <w:spacing w:before="100" w:beforeAutospacing="1" w:after="100" w:afterAutospacing="1" w:line="240" w:lineRule="auto"/>
-        <w:rPr>
-          <w:rFonts w:ascii="Segoe UI" w:eastAsia="Times New Roman" w:hAnsi="Segoe UI" w:cs="Segoe UI"/>
-          <w:color w:val="373A3C"/>
-          <w:sz w:val="23"/>
-          <w:szCs w:val="23"/>
-          <w:lang w:eastAsia="fr-FR"/>
-        </w:rPr>
-      </w:pPr>
-      <w:r>
-        <w:rPr>
-          <w:rFonts w:ascii="Segoe UI" w:eastAsia="Times New Roman" w:hAnsi="Segoe UI" w:cs="Segoe UI"/>
-          <w:color w:val="373A3C"/>
-          <w:sz w:val="23"/>
-          <w:szCs w:val="23"/>
-          <w:lang w:eastAsia="fr-FR"/>
-        </w:rPr>
-        <w:t xml:space="preserve">Bilan et conclusion (Apports personnels, Difficultés, Perspectives, </w:t>
-      </w:r>
-      <w:r>
-        <w:rPr>
-          <w:rFonts w:ascii="Segoe UI" w:eastAsia="Times New Roman" w:hAnsi="Segoe UI" w:cs="Segoe UI"/>
-          <w:color w:val="373A3C"/>
-          <w:sz w:val="23"/>
-          <w:szCs w:val="23"/>
-          <w:lang w:eastAsia="fr-FR"/>
-        </w:rPr>
-        <w:t>etc.…</w:t>
-      </w:r>
-      <w:r>
-        <w:rPr>
-          <w:rFonts w:ascii="Segoe UI" w:eastAsia="Times New Roman" w:hAnsi="Segoe UI" w:cs="Segoe UI"/>
-          <w:color w:val="373A3C"/>
-          <w:sz w:val="23"/>
-          <w:szCs w:val="23"/>
-          <w:lang w:eastAsia="fr-FR"/>
-        </w:rPr>
-        <w:t>)</w:t>
-      </w:r>
-      <w:r>
-        <w:rPr>
-          <w:rFonts w:ascii="Segoe UI" w:eastAsia="Times New Roman" w:hAnsi="Segoe UI" w:cs="Segoe UI"/>
-          <w:color w:val="373A3C"/>
-          <w:sz w:val="23"/>
-          <w:szCs w:val="23"/>
-          <w:lang w:eastAsia="fr-FR"/>
-        </w:rPr>
-        <w:t xml:space="preserve"> (3m)</w:t>
-      </w:r>
-    </w:p>
-    <w:p>
-      <w:pPr>
-        <w:numPr>
-          <w:ilvl w:val="1"/>
-          <w:numId w:val="1"/>
-        </w:numPr>
-        <w:shd w:val="clear" w:color="auto" w:fill="FFFFFF"/>
-        <w:spacing w:before="100" w:beforeAutospacing="1" w:after="100" w:afterAutospacing="1" w:line="240" w:lineRule="auto"/>
-        <w:rPr>
-          <w:rFonts w:ascii="Segoe UI" w:eastAsia="Times New Roman" w:hAnsi="Segoe UI" w:cs="Segoe UI"/>
-          <w:color w:val="373A3C"/>
-          <w:sz w:val="23"/>
-          <w:szCs w:val="23"/>
-          <w:lang w:eastAsia="fr-FR"/>
-        </w:rPr>
-      </w:pPr>
-      <w:r>
-        <w:rPr>
-          <w:rFonts w:ascii="Segoe UI" w:eastAsia="Times New Roman" w:hAnsi="Segoe UI" w:cs="Segoe UI"/>
-          <w:color w:val="373A3C"/>
-          <w:sz w:val="23"/>
-          <w:szCs w:val="23"/>
-          <w:lang w:eastAsia="fr-FR"/>
-        </w:rPr>
-        <w:t xml:space="preserve">Liste des choses apprises </w:t>
+        <w:t>Difficulté</w:t>
       </w:r>
     </w:p>
     <w:p>
@@ -599,43 +731,21 @@
         <w:spacing w:before="100" w:beforeAutospacing="1" w:after="100" w:afterAutospacing="1" w:line="240" w:lineRule="auto"/>
         <w:rPr>
           <w:rFonts w:ascii="Segoe UI" w:eastAsia="Times New Roman" w:hAnsi="Segoe UI" w:cs="Segoe UI"/>
-          <w:color w:val="373A3C"/>
-          <w:sz w:val="23"/>
-          <w:szCs w:val="23"/>
-          <w:lang w:eastAsia="fr-FR"/>
-        </w:rPr>
-      </w:pPr>
-      <w:r>
-        <w:rPr>
-          <w:rFonts w:ascii="Segoe UI" w:eastAsia="Times New Roman" w:hAnsi="Segoe UI" w:cs="Segoe UI"/>
-          <w:color w:val="373A3C"/>
-          <w:sz w:val="23"/>
-          <w:szCs w:val="23"/>
-          <w:lang w:eastAsia="fr-FR"/>
-        </w:rPr>
-        <w:t xml:space="preserve">Le langage go (on a fait </w:t>
-      </w:r>
-      <w:proofErr w:type="spellStart"/>
-      <w:r>
-        <w:rPr>
-          <w:rFonts w:ascii="Segoe UI" w:eastAsia="Times New Roman" w:hAnsi="Segoe UI" w:cs="Segoe UI"/>
-          <w:color w:val="373A3C"/>
-          <w:sz w:val="23"/>
-          <w:szCs w:val="23"/>
-          <w:lang w:eastAsia="fr-FR"/>
-        </w:rPr>
-        <w:t>Ytrack</w:t>
-      </w:r>
-      <w:proofErr w:type="spellEnd"/>
-      <w:r>
-        <w:rPr>
-          <w:rFonts w:ascii="Segoe UI" w:eastAsia="Times New Roman" w:hAnsi="Segoe UI" w:cs="Segoe UI"/>
-          <w:color w:val="373A3C"/>
-          <w:sz w:val="23"/>
-          <w:szCs w:val="23"/>
-          <w:lang w:eastAsia="fr-FR"/>
-        </w:rPr>
-        <w:t xml:space="preserve"> mais premier projet)</w:t>
+          <w:color w:val="4472C4" w:themeColor="accent1"/>
+          <w:sz w:val="23"/>
+          <w:szCs w:val="23"/>
+          <w:lang w:eastAsia="fr-FR"/>
+        </w:rPr>
+      </w:pPr>
+      <w:r>
+        <w:rPr>
+          <w:rFonts w:ascii="Segoe UI" w:eastAsia="Times New Roman" w:hAnsi="Segoe UI" w:cs="Segoe UI"/>
+          <w:color w:val="4472C4" w:themeColor="accent1"/>
+          <w:sz w:val="23"/>
+          <w:szCs w:val="23"/>
+          <w:lang w:eastAsia="fr-FR"/>
+        </w:rPr>
+        <w:t xml:space="preserve">Au début manque d’organisation globale </w:t>
       </w:r>
     </w:p>
     <w:p>
@@ -648,21 +758,21 @@
         <w:spacing w:before="100" w:beforeAutospacing="1" w:after="100" w:afterAutospacing="1" w:line="240" w:lineRule="auto"/>
         <w:rPr>
           <w:rFonts w:ascii="Segoe UI" w:eastAsia="Times New Roman" w:hAnsi="Segoe UI" w:cs="Segoe UI"/>
-          <w:color w:val="373A3C"/>
-          <w:sz w:val="23"/>
-          <w:szCs w:val="23"/>
-          <w:lang w:eastAsia="fr-FR"/>
-        </w:rPr>
-      </w:pPr>
-      <w:r>
-        <w:rPr>
-          <w:rFonts w:ascii="Segoe UI" w:eastAsia="Times New Roman" w:hAnsi="Segoe UI" w:cs="Segoe UI"/>
-          <w:color w:val="373A3C"/>
-          <w:sz w:val="23"/>
-          <w:szCs w:val="23"/>
-          <w:lang w:eastAsia="fr-FR"/>
-        </w:rPr>
-        <w:t>Prise en main de Git</w:t>
+          <w:color w:val="4472C4" w:themeColor="accent1"/>
+          <w:sz w:val="23"/>
+          <w:szCs w:val="23"/>
+          <w:lang w:eastAsia="fr-FR"/>
+        </w:rPr>
+      </w:pPr>
+      <w:r>
+        <w:rPr>
+          <w:rFonts w:ascii="Segoe UI" w:eastAsia="Times New Roman" w:hAnsi="Segoe UI" w:cs="Segoe UI"/>
+          <w:color w:val="4472C4" w:themeColor="accent1"/>
+          <w:sz w:val="23"/>
+          <w:szCs w:val="23"/>
+          <w:lang w:eastAsia="fr-FR"/>
+        </w:rPr>
+        <w:t xml:space="preserve">Des commit parfois pas assez régulier et donc trop long </w:t>
       </w:r>
     </w:p>
     <w:p>
@@ -675,21 +785,21 @@
         <w:spacing w:before="100" w:beforeAutospacing="1" w:after="100" w:afterAutospacing="1" w:line="240" w:lineRule="auto"/>
         <w:rPr>
           <w:rFonts w:ascii="Segoe UI" w:eastAsia="Times New Roman" w:hAnsi="Segoe UI" w:cs="Segoe UI"/>
-          <w:color w:val="373A3C"/>
-          <w:sz w:val="23"/>
-          <w:szCs w:val="23"/>
-          <w:lang w:eastAsia="fr-FR"/>
-        </w:rPr>
-      </w:pPr>
-      <w:r>
-        <w:rPr>
-          <w:rFonts w:ascii="Segoe UI" w:eastAsia="Times New Roman" w:hAnsi="Segoe UI" w:cs="Segoe UI"/>
-          <w:color w:val="373A3C"/>
-          <w:sz w:val="23"/>
-          <w:szCs w:val="23"/>
-          <w:lang w:eastAsia="fr-FR"/>
-        </w:rPr>
-        <w:t>Enumération</w:t>
+          <w:color w:val="4472C4" w:themeColor="accent1"/>
+          <w:sz w:val="23"/>
+          <w:szCs w:val="23"/>
+          <w:lang w:eastAsia="fr-FR"/>
+        </w:rPr>
+      </w:pPr>
+      <w:r>
+        <w:rPr>
+          <w:rFonts w:ascii="Segoe UI" w:eastAsia="Times New Roman" w:hAnsi="Segoe UI" w:cs="Segoe UI"/>
+          <w:color w:val="4472C4" w:themeColor="accent1"/>
+          <w:sz w:val="23"/>
+          <w:szCs w:val="23"/>
+          <w:lang w:eastAsia="fr-FR"/>
+        </w:rPr>
+        <w:t>Amélioration du système de suivi des taches (utiliser Monday dès le début plutôt que commencer avec notion)</w:t>
       </w:r>
     </w:p>
     <w:p>
@@ -702,178 +812,16 @@
         <w:spacing w:before="100" w:beforeAutospacing="1" w:after="100" w:afterAutospacing="1" w:line="240" w:lineRule="auto"/>
         <w:rPr>
           <w:rFonts w:ascii="Segoe UI" w:eastAsia="Times New Roman" w:hAnsi="Segoe UI" w:cs="Segoe UI"/>
-          <w:color w:val="373A3C"/>
-          <w:sz w:val="23"/>
-          <w:szCs w:val="23"/>
-          <w:lang w:eastAsia="fr-FR"/>
-        </w:rPr>
-      </w:pPr>
-      <w:r>
-        <w:rPr>
-          <w:rFonts w:ascii="Segoe UI" w:eastAsia="Times New Roman" w:hAnsi="Segoe UI" w:cs="Segoe UI"/>
-          <w:color w:val="373A3C"/>
-          <w:sz w:val="23"/>
-          <w:szCs w:val="23"/>
-          <w:lang w:eastAsia="fr-FR"/>
-        </w:rPr>
-        <w:t>Coworking (première application méthode agile)</w:t>
-      </w:r>
-    </w:p>
-    <w:p>
-      <w:pPr>
-        <w:numPr>
-          <w:ilvl w:val="2"/>
-          <w:numId w:val="1"/>
-        </w:numPr>
-        <w:shd w:val="clear" w:color="auto" w:fill="FFFFFF"/>
-        <w:spacing w:before="100" w:beforeAutospacing="1" w:after="100" w:afterAutospacing="1" w:line="240" w:lineRule="auto"/>
-        <w:rPr>
-          <w:rFonts w:ascii="Segoe UI" w:eastAsia="Times New Roman" w:hAnsi="Segoe UI" w:cs="Segoe UI"/>
-          <w:color w:val="373A3C"/>
-          <w:sz w:val="23"/>
-          <w:szCs w:val="23"/>
-          <w:lang w:eastAsia="fr-FR"/>
-        </w:rPr>
-      </w:pPr>
-      <w:r>
-        <w:rPr>
-          <w:rFonts w:ascii="Segoe UI" w:eastAsia="Times New Roman" w:hAnsi="Segoe UI" w:cs="Segoe UI"/>
-          <w:color w:val="373A3C"/>
-          <w:sz w:val="23"/>
-          <w:szCs w:val="23"/>
-          <w:lang w:eastAsia="fr-FR"/>
-        </w:rPr>
-        <w:t xml:space="preserve">Structure de donnée arbre </w:t>
-      </w:r>
-    </w:p>
-    <w:p>
-      <w:pPr>
-        <w:numPr>
-          <w:ilvl w:val="1"/>
-          <w:numId w:val="1"/>
-        </w:numPr>
-        <w:shd w:val="clear" w:color="auto" w:fill="FFFFFF"/>
-        <w:spacing w:before="100" w:beforeAutospacing="1" w:after="100" w:afterAutospacing="1" w:line="240" w:lineRule="auto"/>
-        <w:rPr>
-          <w:rFonts w:ascii="Segoe UI" w:eastAsia="Times New Roman" w:hAnsi="Segoe UI" w:cs="Segoe UI"/>
-          <w:color w:val="373A3C"/>
-          <w:sz w:val="23"/>
-          <w:szCs w:val="23"/>
-          <w:lang w:eastAsia="fr-FR"/>
-        </w:rPr>
-      </w:pPr>
-      <w:r>
-        <w:rPr>
-          <w:rFonts w:ascii="Segoe UI" w:eastAsia="Times New Roman" w:hAnsi="Segoe UI" w:cs="Segoe UI"/>
-          <w:color w:val="373A3C"/>
-          <w:sz w:val="23"/>
-          <w:szCs w:val="23"/>
-          <w:lang w:eastAsia="fr-FR"/>
-        </w:rPr>
-        <w:t>Difficulté</w:t>
-      </w:r>
-    </w:p>
-    <w:p>
-      <w:pPr>
-        <w:numPr>
-          <w:ilvl w:val="2"/>
-          <w:numId w:val="1"/>
-        </w:numPr>
-        <w:shd w:val="clear" w:color="auto" w:fill="FFFFFF"/>
-        <w:spacing w:before="100" w:beforeAutospacing="1" w:after="100" w:afterAutospacing="1" w:line="240" w:lineRule="auto"/>
-        <w:rPr>
-          <w:rFonts w:ascii="Segoe UI" w:eastAsia="Times New Roman" w:hAnsi="Segoe UI" w:cs="Segoe UI"/>
-          <w:color w:val="373A3C"/>
-          <w:sz w:val="23"/>
-          <w:szCs w:val="23"/>
-          <w:lang w:eastAsia="fr-FR"/>
-        </w:rPr>
-      </w:pPr>
-      <w:r>
-        <w:rPr>
-          <w:rFonts w:ascii="Segoe UI" w:eastAsia="Times New Roman" w:hAnsi="Segoe UI" w:cs="Segoe UI"/>
-          <w:color w:val="373A3C"/>
-          <w:sz w:val="23"/>
-          <w:szCs w:val="23"/>
-          <w:lang w:eastAsia="fr-FR"/>
-        </w:rPr>
-        <w:t xml:space="preserve">Au début manque d’organisation globale </w:t>
-      </w:r>
-    </w:p>
-    <w:p>
-      <w:pPr>
-        <w:numPr>
-          <w:ilvl w:val="2"/>
-          <w:numId w:val="1"/>
-        </w:numPr>
-        <w:shd w:val="clear" w:color="auto" w:fill="FFFFFF"/>
-        <w:spacing w:before="100" w:beforeAutospacing="1" w:after="100" w:afterAutospacing="1" w:line="240" w:lineRule="auto"/>
-        <w:rPr>
-          <w:rFonts w:ascii="Segoe UI" w:eastAsia="Times New Roman" w:hAnsi="Segoe UI" w:cs="Segoe UI"/>
-          <w:color w:val="373A3C"/>
-          <w:sz w:val="23"/>
-          <w:szCs w:val="23"/>
-          <w:lang w:eastAsia="fr-FR"/>
-        </w:rPr>
-      </w:pPr>
-      <w:r>
-        <w:rPr>
-          <w:rFonts w:ascii="Segoe UI" w:eastAsia="Times New Roman" w:hAnsi="Segoe UI" w:cs="Segoe UI"/>
-          <w:color w:val="373A3C"/>
-          <w:sz w:val="23"/>
-          <w:szCs w:val="23"/>
-          <w:lang w:eastAsia="fr-FR"/>
-        </w:rPr>
-        <w:t xml:space="preserve">Des commit parfois pas assez régulier et donc trop long </w:t>
-      </w:r>
-    </w:p>
-    <w:p>
-      <w:pPr>
-        <w:numPr>
-          <w:ilvl w:val="2"/>
-          <w:numId w:val="1"/>
-        </w:numPr>
-        <w:shd w:val="clear" w:color="auto" w:fill="FFFFFF"/>
-        <w:spacing w:before="100" w:beforeAutospacing="1" w:after="100" w:afterAutospacing="1" w:line="240" w:lineRule="auto"/>
-        <w:rPr>
-          <w:rFonts w:ascii="Segoe UI" w:eastAsia="Times New Roman" w:hAnsi="Segoe UI" w:cs="Segoe UI"/>
-          <w:color w:val="373A3C"/>
-          <w:sz w:val="23"/>
-          <w:szCs w:val="23"/>
-          <w:lang w:eastAsia="fr-FR"/>
-        </w:rPr>
-      </w:pPr>
-      <w:r>
-        <w:rPr>
-          <w:rFonts w:ascii="Segoe UI" w:eastAsia="Times New Roman" w:hAnsi="Segoe UI" w:cs="Segoe UI"/>
-          <w:color w:val="373A3C"/>
-          <w:sz w:val="23"/>
-          <w:szCs w:val="23"/>
-          <w:lang w:eastAsia="fr-FR"/>
-        </w:rPr>
-        <w:t>Amélioration du système de suivi des taches (utiliser Monday dès le début plutôt que commencer avec notion)</w:t>
-      </w:r>
-    </w:p>
-    <w:p>
-      <w:pPr>
-        <w:numPr>
-          <w:ilvl w:val="2"/>
-          <w:numId w:val="1"/>
-        </w:numPr>
-        <w:shd w:val="clear" w:color="auto" w:fill="FFFFFF"/>
-        <w:spacing w:before="100" w:beforeAutospacing="1" w:after="100" w:afterAutospacing="1" w:line="240" w:lineRule="auto"/>
-        <w:rPr>
-          <w:rFonts w:ascii="Segoe UI" w:eastAsia="Times New Roman" w:hAnsi="Segoe UI" w:cs="Segoe UI"/>
-          <w:color w:val="373A3C"/>
-          <w:sz w:val="23"/>
-          <w:szCs w:val="23"/>
-          <w:lang w:eastAsia="fr-FR"/>
-        </w:rPr>
-      </w:pPr>
-      <w:r>
-        <w:rPr>
-          <w:rFonts w:ascii="Segoe UI" w:eastAsia="Times New Roman" w:hAnsi="Segoe UI" w:cs="Segoe UI"/>
-          <w:color w:val="373A3C"/>
+          <w:color w:val="4472C4" w:themeColor="accent1"/>
+          <w:sz w:val="23"/>
+          <w:szCs w:val="23"/>
+          <w:lang w:eastAsia="fr-FR"/>
+        </w:rPr>
+      </w:pPr>
+      <w:r>
+        <w:rPr>
+          <w:rFonts w:ascii="Segoe UI" w:eastAsia="Times New Roman" w:hAnsi="Segoe UI" w:cs="Segoe UI"/>
+          <w:color w:val="4472C4" w:themeColor="accent1"/>
           <w:sz w:val="23"/>
           <w:szCs w:val="23"/>
           <w:lang w:eastAsia="fr-FR"/>

</xml_diff>